<commit_message>
outputs changes(added scenarios: not successful and cancel)
</commit_message>
<xml_diff>
--- a/W1D4Project/outputs.docx
+++ b/W1D4Project/outputs.docx
@@ -29,6 +29,7 @@
       <w:r>
         <w:rPr>
           <w:i/>
+          <w:u w:val="single"/>
         </w:rPr>
         <w:t>firstname lastname</w:t>
       </w:r>
@@ -47,6 +48,7 @@
       <w:r>
         <w:rPr>
           <w:i/>
+          <w:u w:val="single"/>
         </w:rPr>
         <w:t>product list</w:t>
       </w:r>
@@ -65,8 +67,15 @@
       <w:r>
         <w:rPr>
           <w:i/>
-        </w:rPr>
-        <w:t xml:space="preserve">quantity product </w:t>
+          <w:u w:val="single"/>
+        </w:rPr>
+        <w:t>quantity product</w:t>
+      </w:r>
+      <w:r>
+        <w:rPr>
+          <w:i/>
+        </w:rPr>
+        <w:t xml:space="preserve"> </w:t>
       </w:r>
       <w:r>
         <w:t>to cart</w:t>
@@ -87,32 +96,134 @@
     <w:p>
       <w:pPr>
         <w:pStyle w:val="ListParagraph"/>
-        <w:numPr>
-          <w:ilvl w:val="1"/>
+        <w:ind w:left="1440"/>
+      </w:pPr>
+      <w:r>
+        <w:t xml:space="preserve"> </w:t>
+      </w:r>
+      <w:r>
+        <w:rPr>
+          <w:i/>
+          <w:u w:val="single"/>
+        </w:rPr>
+        <w:t>Quantity</w:t>
+      </w:r>
+      <w:r>
+        <w:rPr>
+          <w:i/>
+        </w:rPr>
+        <w:t xml:space="preserve"> x</w:t>
+      </w:r>
+      <w:r>
+        <w:rPr>
+          <w:i/>
+        </w:rPr>
+        <w:t xml:space="preserve"> </w:t>
+      </w:r>
+      <w:r>
+        <w:rPr>
+          <w:i/>
+          <w:u w:val="single"/>
+        </w:rPr>
+        <w:t>product</w:t>
+      </w:r>
+    </w:p>
+    <w:p>
+      <w:pPr>
+        <w:pStyle w:val="ListParagraph"/>
+        <w:ind w:left="2160"/>
+        <w:rPr>
+          <w:u w:val="single"/>
+        </w:rPr>
+      </w:pPr>
+      <w:r>
+        <w:rPr>
+          <w:i/>
+          <w:u w:val="single"/>
+        </w:rPr>
+        <w:t>Total</w:t>
+      </w:r>
+    </w:p>
+    <w:p>
+      <w:pPr>
+        <w:pStyle w:val="ListParagraph"/>
+        <w:numPr>
+          <w:ilvl w:val="0"/>
           <w:numId w:val="1"/>
         </w:numPr>
       </w:pPr>
       <w:r>
+        <w:t xml:space="preserve">Customer removed </w:t>
+      </w:r>
+      <w:r>
+        <w:rPr>
+          <w:u w:val="single"/>
+        </w:rPr>
+        <w:t>quantity</w:t>
+      </w:r>
+      <w:r>
         <w:t xml:space="preserve"> </w:t>
       </w:r>
       <w:r>
         <w:rPr>
-          <w:i/>
-        </w:rPr>
-        <w:t>Quantity, product</w:t>
-      </w:r>
-    </w:p>
-    <w:p>
-      <w:pPr>
-        <w:pStyle w:val="ListParagraph"/>
-        <w:numPr>
-          <w:ilvl w:val="2"/>
+          <w:u w:val="single"/>
+        </w:rPr>
+        <w:t>product</w:t>
+      </w:r>
+    </w:p>
+    <w:p>
+      <w:pPr>
+        <w:pStyle w:val="ListParagraph"/>
+        <w:numPr>
+          <w:ilvl w:val="0"/>
           <w:numId w:val="1"/>
         </w:numPr>
       </w:pPr>
       <w:r>
-        <w:rPr>
-          <w:i/>
+        <w:t>Customer current cart:</w:t>
+      </w:r>
+    </w:p>
+    <w:p>
+      <w:pPr>
+        <w:pStyle w:val="ListParagraph"/>
+        <w:ind w:left="1440"/>
+      </w:pPr>
+      <w:r>
+        <w:t xml:space="preserve"> </w:t>
+      </w:r>
+      <w:r>
+        <w:rPr>
+          <w:i/>
+          <w:u w:val="single"/>
+        </w:rPr>
+        <w:t>Quantity</w:t>
+      </w:r>
+      <w:r>
+        <w:rPr>
+          <w:i/>
+        </w:rPr>
+        <w:t xml:space="preserve"> x </w:t>
+      </w:r>
+      <w:r>
+        <w:rPr>
+          <w:i/>
+          <w:u w:val="single"/>
+        </w:rPr>
+        <w:t>product</w:t>
+      </w:r>
+    </w:p>
+    <w:p>
+      <w:pPr>
+        <w:pStyle w:val="ListParagraph"/>
+        <w:ind w:left="2160"/>
+        <w:rPr>
+          <w:u w:val="single"/>
+        </w:rPr>
+      </w:pPr>
+      <w:r>
+        <w:rPr>
+          <w:i/>
+          <w:u w:val="single"/>
         </w:rPr>
         <w:t>Total</w:t>
       </w:r>
@@ -167,8 +278,15 @@
       <w:r>
         <w:rPr>
           <w:i/>
-        </w:rPr>
-        <w:t xml:space="preserve">amount </w:t>
+          <w:u w:val="single"/>
+        </w:rPr>
+        <w:t>amount</w:t>
+      </w:r>
+      <w:r>
+        <w:rPr>
+          <w:i/>
+        </w:rPr>
+        <w:t xml:space="preserve"> </w:t>
       </w:r>
       <w:r>
         <w:t>to credit card</w:t>
@@ -222,10 +340,739 @@
         <w:t>Transaction finished</w:t>
       </w:r>
     </w:p>
+    <w:p/>
+    <w:p/>
+    <w:p/>
+    <w:p/>
+    <w:p/>
+    <w:p/>
+    <w:p/>
+    <w:p/>
+    <w:p/>
+    <w:p/>
+    <w:p/>
+    <w:p/>
+    <w:p/>
+    <w:p>
+      <w:pPr>
+        <w:rPr>
+          <w:b/>
+        </w:rPr>
+      </w:pPr>
+      <w:r>
+        <w:rPr>
+          <w:b/>
+        </w:rPr>
+        <w:lastRenderedPageBreak/>
+        <w:t>Not Successful</w:t>
+      </w:r>
+    </w:p>
+    <w:p>
+      <w:pPr>
+        <w:pStyle w:val="ListParagraph"/>
+        <w:numPr>
+          <w:ilvl w:val="0"/>
+          <w:numId w:val="2"/>
+        </w:numPr>
+      </w:pPr>
+      <w:r>
+        <w:t xml:space="preserve">Created customer: </w:t>
+      </w:r>
+      <w:r>
+        <w:rPr>
+          <w:i/>
+          <w:u w:val="single"/>
+        </w:rPr>
+        <w:t>firstname lastname</w:t>
+      </w:r>
+    </w:p>
+    <w:p>
+      <w:pPr>
+        <w:pStyle w:val="ListParagraph"/>
+        <w:numPr>
+          <w:ilvl w:val="0"/>
+          <w:numId w:val="2"/>
+        </w:numPr>
+      </w:pPr>
+      <w:r>
+        <w:t xml:space="preserve">Customer view products: </w:t>
+      </w:r>
+      <w:r>
+        <w:rPr>
+          <w:i/>
+          <w:u w:val="single"/>
+        </w:rPr>
+        <w:t>product list</w:t>
+      </w:r>
+    </w:p>
+    <w:p>
+      <w:pPr>
+        <w:pStyle w:val="ListParagraph"/>
+        <w:numPr>
+          <w:ilvl w:val="0"/>
+          <w:numId w:val="2"/>
+        </w:numPr>
+      </w:pPr>
+      <w:r>
+        <w:t xml:space="preserve">Customer added </w:t>
+      </w:r>
+      <w:r>
+        <w:rPr>
+          <w:i/>
+          <w:u w:val="single"/>
+        </w:rPr>
+        <w:t>quantity product</w:t>
+      </w:r>
+      <w:r>
+        <w:rPr>
+          <w:i/>
+        </w:rPr>
+        <w:t xml:space="preserve"> </w:t>
+      </w:r>
+      <w:r>
+        <w:t>to cart</w:t>
+      </w:r>
+    </w:p>
+    <w:p>
+      <w:pPr>
+        <w:pStyle w:val="ListParagraph"/>
+        <w:numPr>
+          <w:ilvl w:val="0"/>
+          <w:numId w:val="2"/>
+        </w:numPr>
+      </w:pPr>
+      <w:r>
+        <w:t>Customer current cart:</w:t>
+      </w:r>
+    </w:p>
+    <w:p>
+      <w:pPr>
+        <w:pStyle w:val="ListParagraph"/>
+        <w:ind w:left="1440"/>
+      </w:pPr>
+      <w:r>
+        <w:t xml:space="preserve"> </w:t>
+      </w:r>
+      <w:r>
+        <w:rPr>
+          <w:i/>
+          <w:u w:val="single"/>
+        </w:rPr>
+        <w:t>Quantity</w:t>
+      </w:r>
+      <w:r>
+        <w:rPr>
+          <w:i/>
+        </w:rPr>
+        <w:t xml:space="preserve"> x </w:t>
+      </w:r>
+      <w:r>
+        <w:rPr>
+          <w:i/>
+          <w:u w:val="single"/>
+        </w:rPr>
+        <w:t>product</w:t>
+      </w:r>
+    </w:p>
+    <w:p>
+      <w:pPr>
+        <w:pStyle w:val="ListParagraph"/>
+        <w:ind w:left="2160"/>
+        <w:rPr>
+          <w:u w:val="single"/>
+        </w:rPr>
+      </w:pPr>
+      <w:r>
+        <w:rPr>
+          <w:i/>
+          <w:u w:val="single"/>
+        </w:rPr>
+        <w:t>Total</w:t>
+      </w:r>
+    </w:p>
+    <w:p>
+      <w:pPr>
+        <w:pStyle w:val="ListParagraph"/>
+        <w:numPr>
+          <w:ilvl w:val="0"/>
+          <w:numId w:val="2"/>
+        </w:numPr>
+      </w:pPr>
+      <w:r>
+        <w:t xml:space="preserve">Customer removed </w:t>
+      </w:r>
+      <w:r>
+        <w:rPr>
+          <w:u w:val="single"/>
+        </w:rPr>
+        <w:t>quantity</w:t>
+      </w:r>
+      <w:r>
+        <w:t xml:space="preserve"> </w:t>
+      </w:r>
+      <w:r>
+        <w:rPr>
+          <w:u w:val="single"/>
+        </w:rPr>
+        <w:t>product</w:t>
+      </w:r>
+    </w:p>
+    <w:p>
+      <w:pPr>
+        <w:pStyle w:val="ListParagraph"/>
+        <w:numPr>
+          <w:ilvl w:val="0"/>
+          <w:numId w:val="2"/>
+        </w:numPr>
+      </w:pPr>
+      <w:r>
+        <w:t>Customer current cart:</w:t>
+      </w:r>
+    </w:p>
+    <w:p>
+      <w:pPr>
+        <w:pStyle w:val="ListParagraph"/>
+        <w:ind w:left="1440"/>
+      </w:pPr>
+      <w:r>
+        <w:t xml:space="preserve"> </w:t>
+      </w:r>
+      <w:r>
+        <w:rPr>
+          <w:i/>
+          <w:u w:val="single"/>
+        </w:rPr>
+        <w:t>Quantity</w:t>
+      </w:r>
+      <w:r>
+        <w:rPr>
+          <w:i/>
+        </w:rPr>
+        <w:t xml:space="preserve"> x </w:t>
+      </w:r>
+      <w:r>
+        <w:rPr>
+          <w:i/>
+          <w:u w:val="single"/>
+        </w:rPr>
+        <w:t>product</w:t>
+      </w:r>
+    </w:p>
+    <w:p>
+      <w:pPr>
+        <w:pStyle w:val="ListParagraph"/>
+        <w:ind w:left="2160"/>
+        <w:rPr>
+          <w:u w:val="single"/>
+        </w:rPr>
+      </w:pPr>
+      <w:r>
+        <w:rPr>
+          <w:i/>
+          <w:u w:val="single"/>
+        </w:rPr>
+        <w:t>Total</w:t>
+      </w:r>
+    </w:p>
+    <w:p>
+      <w:pPr>
+        <w:pStyle w:val="ListParagraph"/>
+        <w:numPr>
+          <w:ilvl w:val="0"/>
+          <w:numId w:val="2"/>
+        </w:numPr>
+      </w:pPr>
+      <w:r>
+        <w:t>Order committed</w:t>
+      </w:r>
+    </w:p>
+    <w:p>
+      <w:pPr>
+        <w:pStyle w:val="ListParagraph"/>
+        <w:numPr>
+          <w:ilvl w:val="0"/>
+          <w:numId w:val="2"/>
+        </w:numPr>
+      </w:pPr>
+      <w:r>
+        <w:t>Processing credit card information</w:t>
+      </w:r>
+    </w:p>
+    <w:p>
+      <w:pPr>
+        <w:pStyle w:val="ListParagraph"/>
+        <w:numPr>
+          <w:ilvl w:val="0"/>
+          <w:numId w:val="2"/>
+        </w:numPr>
+      </w:pPr>
+      <w:r>
+        <w:t>Credit card not valid</w:t>
+      </w:r>
+    </w:p>
+    <w:p>
+      <w:pPr>
+        <w:pStyle w:val="ListParagraph"/>
+        <w:numPr>
+          <w:ilvl w:val="0"/>
+          <w:numId w:val="2"/>
+        </w:numPr>
+      </w:pPr>
+      <w:r>
+        <w:t>Please review credit card</w:t>
+      </w:r>
+    </w:p>
+    <w:p>
+      <w:pPr>
+        <w:pStyle w:val="ListParagraph"/>
+        <w:numPr>
+          <w:ilvl w:val="0"/>
+          <w:numId w:val="2"/>
+        </w:numPr>
+      </w:pPr>
+      <w:r>
+        <w:t>Customer current cart:</w:t>
+      </w:r>
+    </w:p>
+    <w:p>
+      <w:pPr>
+        <w:pStyle w:val="ListParagraph"/>
+        <w:ind w:left="1440"/>
+      </w:pPr>
+      <w:r>
+        <w:t xml:space="preserve"> </w:t>
+      </w:r>
+      <w:r>
+        <w:rPr>
+          <w:i/>
+          <w:u w:val="single"/>
+        </w:rPr>
+        <w:t>Quantity</w:t>
+      </w:r>
+      <w:r>
+        <w:rPr>
+          <w:i/>
+        </w:rPr>
+        <w:t xml:space="preserve"> x </w:t>
+      </w:r>
+      <w:r>
+        <w:rPr>
+          <w:i/>
+          <w:u w:val="single"/>
+        </w:rPr>
+        <w:t>product</w:t>
+      </w:r>
+    </w:p>
+    <w:p>
+      <w:pPr>
+        <w:pStyle w:val="ListParagraph"/>
+        <w:ind w:left="2160"/>
+        <w:rPr>
+          <w:u w:val="single"/>
+        </w:rPr>
+      </w:pPr>
+      <w:r>
+        <w:rPr>
+          <w:i/>
+          <w:u w:val="single"/>
+        </w:rPr>
+        <w:t>Total</w:t>
+      </w:r>
+    </w:p>
+    <w:p>
+      <w:pPr>
+        <w:pStyle w:val="ListParagraph"/>
+        <w:numPr>
+          <w:ilvl w:val="0"/>
+          <w:numId w:val="2"/>
+        </w:numPr>
+      </w:pPr>
+      <w:r>
+        <w:t>Order committed</w:t>
+      </w:r>
+    </w:p>
+    <w:p>
+      <w:pPr>
+        <w:pStyle w:val="ListParagraph"/>
+        <w:numPr>
+          <w:ilvl w:val="0"/>
+          <w:numId w:val="2"/>
+        </w:numPr>
+      </w:pPr>
+      <w:r>
+        <w:t>Processing credit card information</w:t>
+      </w:r>
+    </w:p>
+    <w:p>
+      <w:pPr>
+        <w:pStyle w:val="ListParagraph"/>
+        <w:numPr>
+          <w:ilvl w:val="0"/>
+          <w:numId w:val="2"/>
+        </w:numPr>
+      </w:pPr>
+      <w:r>
+        <w:t>Credit card validation successful</w:t>
+      </w:r>
+    </w:p>
+    <w:p>
+      <w:pPr>
+        <w:pStyle w:val="ListParagraph"/>
+        <w:numPr>
+          <w:ilvl w:val="0"/>
+          <w:numId w:val="2"/>
+        </w:numPr>
+      </w:pPr>
+      <w:r>
+        <w:t xml:space="preserve">Charging </w:t>
+      </w:r>
+      <w:r>
+        <w:rPr>
+          <w:i/>
+          <w:u w:val="single"/>
+        </w:rPr>
+        <w:t>amount</w:t>
+      </w:r>
+      <w:r>
+        <w:rPr>
+          <w:i/>
+        </w:rPr>
+        <w:t xml:space="preserve"> </w:t>
+      </w:r>
+      <w:r>
+        <w:t>to credit card</w:t>
+      </w:r>
+    </w:p>
+    <w:p>
+      <w:pPr>
+        <w:pStyle w:val="ListParagraph"/>
+        <w:numPr>
+          <w:ilvl w:val="0"/>
+          <w:numId w:val="2"/>
+        </w:numPr>
+      </w:pPr>
+      <w:r>
+        <w:t>Payment successful</w:t>
+      </w:r>
+    </w:p>
+    <w:p>
+      <w:pPr>
+        <w:pStyle w:val="ListParagraph"/>
+        <w:numPr>
+          <w:ilvl w:val="0"/>
+          <w:numId w:val="2"/>
+        </w:numPr>
+      </w:pPr>
+      <w:r>
+        <w:t>Delivery out of storage</w:t>
+      </w:r>
+    </w:p>
+    <w:p>
+      <w:pPr>
+        <w:pStyle w:val="ListParagraph"/>
+        <w:numPr>
+          <w:ilvl w:val="0"/>
+          <w:numId w:val="2"/>
+        </w:numPr>
+      </w:pPr>
+      <w:r>
+        <w:t>User received delivery</w:t>
+      </w:r>
+    </w:p>
+    <w:p>
+      <w:pPr>
+        <w:pStyle w:val="ListParagraph"/>
+        <w:numPr>
+          <w:ilvl w:val="0"/>
+          <w:numId w:val="2"/>
+        </w:numPr>
+      </w:pPr>
+      <w:r>
+        <w:t>Transaction finished</w:t>
+      </w:r>
+    </w:p>
+    <w:p/>
+    <w:p/>
+    <w:p/>
+    <w:p/>
+    <w:p/>
+    <w:p/>
+    <w:p>
+      <w:pPr>
+        <w:rPr>
+          <w:b/>
+        </w:rPr>
+      </w:pPr>
+    </w:p>
+    <w:p/>
+    <w:p>
+      <w:pPr>
+        <w:rPr>
+          <w:b/>
+        </w:rPr>
+      </w:pPr>
+      <w:r>
+        <w:rPr>
+          <w:b/>
+        </w:rPr>
+        <w:lastRenderedPageBreak/>
+        <w:t>Cancel</w:t>
+      </w:r>
+      <w:r>
+        <w:rPr>
+          <w:b/>
+        </w:rPr>
+        <w:t xml:space="preserve"> transaction</w:t>
+      </w:r>
+    </w:p>
+    <w:p>
+      <w:pPr>
+        <w:pStyle w:val="ListParagraph"/>
+        <w:numPr>
+          <w:ilvl w:val="0"/>
+          <w:numId w:val="3"/>
+        </w:numPr>
+      </w:pPr>
+      <w:r>
+        <w:t xml:space="preserve">Created customer: </w:t>
+      </w:r>
+      <w:r>
+        <w:rPr>
+          <w:i/>
+          <w:u w:val="single"/>
+        </w:rPr>
+        <w:t>firstname lastname</w:t>
+      </w:r>
+    </w:p>
+    <w:p>
+      <w:pPr>
+        <w:pStyle w:val="ListParagraph"/>
+        <w:numPr>
+          <w:ilvl w:val="0"/>
+          <w:numId w:val="3"/>
+        </w:numPr>
+      </w:pPr>
+      <w:r>
+        <w:t xml:space="preserve">Customer view products: </w:t>
+      </w:r>
+      <w:r>
+        <w:rPr>
+          <w:i/>
+          <w:u w:val="single"/>
+        </w:rPr>
+        <w:t>product list</w:t>
+      </w:r>
+    </w:p>
+    <w:p>
+      <w:pPr>
+        <w:pStyle w:val="ListParagraph"/>
+        <w:numPr>
+          <w:ilvl w:val="0"/>
+          <w:numId w:val="3"/>
+        </w:numPr>
+      </w:pPr>
+      <w:r>
+        <w:t xml:space="preserve">Customer added </w:t>
+      </w:r>
+      <w:r>
+        <w:rPr>
+          <w:i/>
+          <w:u w:val="single"/>
+        </w:rPr>
+        <w:t>quantity product</w:t>
+      </w:r>
+      <w:r>
+        <w:rPr>
+          <w:i/>
+        </w:rPr>
+        <w:t xml:space="preserve"> </w:t>
+      </w:r>
+      <w:r>
+        <w:t>to cart</w:t>
+      </w:r>
+    </w:p>
+    <w:p>
+      <w:pPr>
+        <w:pStyle w:val="ListParagraph"/>
+        <w:numPr>
+          <w:ilvl w:val="0"/>
+          <w:numId w:val="3"/>
+        </w:numPr>
+      </w:pPr>
+      <w:r>
+        <w:t>Customer current cart:</w:t>
+      </w:r>
+    </w:p>
+    <w:p>
+      <w:pPr>
+        <w:pStyle w:val="ListParagraph"/>
+        <w:ind w:left="1440"/>
+      </w:pPr>
+      <w:r>
+        <w:t xml:space="preserve"> </w:t>
+      </w:r>
+      <w:r>
+        <w:rPr>
+          <w:i/>
+          <w:u w:val="single"/>
+        </w:rPr>
+        <w:t>Quantity</w:t>
+      </w:r>
+      <w:r>
+        <w:rPr>
+          <w:i/>
+        </w:rPr>
+        <w:t xml:space="preserve"> x </w:t>
+      </w:r>
+      <w:r>
+        <w:rPr>
+          <w:i/>
+          <w:u w:val="single"/>
+        </w:rPr>
+        <w:t>product</w:t>
+      </w:r>
+    </w:p>
+    <w:p>
+      <w:pPr>
+        <w:pStyle w:val="ListParagraph"/>
+        <w:ind w:left="2160"/>
+        <w:rPr>
+          <w:u w:val="single"/>
+        </w:rPr>
+      </w:pPr>
+      <w:r>
+        <w:rPr>
+          <w:i/>
+          <w:u w:val="single"/>
+        </w:rPr>
+        <w:t>Total</w:t>
+      </w:r>
+    </w:p>
+    <w:p>
+      <w:pPr>
+        <w:pStyle w:val="ListParagraph"/>
+        <w:numPr>
+          <w:ilvl w:val="0"/>
+          <w:numId w:val="3"/>
+        </w:numPr>
+      </w:pPr>
+      <w:r>
+        <w:t xml:space="preserve">Customer removed </w:t>
+      </w:r>
+      <w:r>
+        <w:rPr>
+          <w:u w:val="single"/>
+        </w:rPr>
+        <w:t>quantity</w:t>
+      </w:r>
+      <w:r>
+        <w:t xml:space="preserve"> </w:t>
+      </w:r>
+      <w:r>
+        <w:rPr>
+          <w:u w:val="single"/>
+        </w:rPr>
+        <w:t>product</w:t>
+      </w:r>
+    </w:p>
+    <w:p>
+      <w:pPr>
+        <w:pStyle w:val="ListParagraph"/>
+        <w:numPr>
+          <w:ilvl w:val="0"/>
+          <w:numId w:val="3"/>
+        </w:numPr>
+      </w:pPr>
+      <w:r>
+        <w:t>Customer current cart:</w:t>
+      </w:r>
+    </w:p>
+    <w:p>
+      <w:pPr>
+        <w:pStyle w:val="ListParagraph"/>
+        <w:ind w:left="1440"/>
+      </w:pPr>
+      <w:r>
+        <w:rPr>
+          <w:i/>
+          <w:u w:val="single"/>
+        </w:rPr>
+        <w:t>Quantity</w:t>
+      </w:r>
+      <w:r>
+        <w:rPr>
+          <w:i/>
+        </w:rPr>
+        <w:t xml:space="preserve"> x </w:t>
+      </w:r>
+      <w:r>
+        <w:rPr>
+          <w:i/>
+          <w:u w:val="single"/>
+        </w:rPr>
+        <w:t>product</w:t>
+      </w:r>
+    </w:p>
+    <w:p>
+      <w:pPr>
+        <w:pStyle w:val="ListParagraph"/>
+        <w:ind w:left="1440" w:firstLine="720"/>
+        <w:rPr>
+          <w:i/>
+          <w:u w:val="single"/>
+        </w:rPr>
+      </w:pPr>
+      <w:r>
+        <w:rPr>
+          <w:i/>
+          <w:u w:val="single"/>
+        </w:rPr>
+        <w:t>Total</w:t>
+      </w:r>
+    </w:p>
+    <w:p>
+      <w:pPr>
+        <w:pStyle w:val="ListParagraph"/>
+      </w:pPr>
+    </w:p>
+    <w:p>
+      <w:pPr>
+        <w:pStyle w:val="ListParagraph"/>
+        <w:numPr>
+          <w:ilvl w:val="0"/>
+          <w:numId w:val="3"/>
+        </w:numPr>
+      </w:pPr>
+      <w:r>
+        <w:t>Customer cancelled transaction</w:t>
+      </w:r>
+    </w:p>
+    <w:p>
+      <w:pPr>
+        <w:pStyle w:val="ListParagraph"/>
+        <w:ind w:left="1440"/>
+        <w:rPr>
+          <w:i/>
+          <w:u w:val="single"/>
+        </w:rPr>
+      </w:pPr>
+      <w:r>
+        <w:t xml:space="preserve"> </w:t>
+      </w:r>
+    </w:p>
+    <w:p>
+      <w:pPr>
+        <w:rPr>
+          <w:i/>
+          <w:u w:val="single"/>
+        </w:rPr>
+      </w:pPr>
+    </w:p>
+    <w:p/>
     <w:sectPr>
       <w:pgSz w:w="12240" w:h="15840"/>
       <w:pgMar w:top="1440" w:right="1440" w:bottom="1440" w:left="1440" w:header="720" w:footer="720" w:gutter="0"/>
-      <w:cols w:space="720"/>
+      <w:cols w:num="2" w:space="720"/>
       <w:docGrid w:linePitch="360"/>
     </w:sectPr>
   </w:body>
@@ -235,6 +1082,95 @@
 <file path=word/numbering.xml><?xml version="1.0" encoding="utf-8"?>
 <w:numbering xmlns:ve="http://schemas.openxmlformats.org/markup-compatibility/2006" xmlns:o="urn:schemas-microsoft-com:office:office" xmlns:r="http://schemas.openxmlformats.org/officeDocument/2006/relationships" xmlns:m="http://schemas.openxmlformats.org/officeDocument/2006/math" xmlns:v="urn:schemas-microsoft-com:vml" xmlns:wp="http://schemas.openxmlformats.org/drawingml/2006/wordprocessingDrawing" xmlns:w10="urn:schemas-microsoft-com:office:word" xmlns:w="http://schemas.openxmlformats.org/wordprocessingml/2006/main" xmlns:wne="http://schemas.microsoft.com/office/word/2006/wordml">
   <w:abstractNum w:abstractNumId="0">
+    <w:nsid w:val="230065BC"/>
+    <w:multiLevelType w:val="hybridMultilevel"/>
+    <w:tmpl w:val="5DC021BE"/>
+    <w:lvl w:ilvl="0" w:tplc="04090011">
+      <w:start w:val="1"/>
+      <w:numFmt w:val="decimal"/>
+      <w:lvlText w:val="%1)"/>
+      <w:lvlJc w:val="left"/>
+      <w:pPr>
+        <w:ind w:left="720" w:hanging="360"/>
+      </w:pPr>
+      <w:rPr>
+        <w:rFonts w:hint="default"/>
+      </w:rPr>
+    </w:lvl>
+    <w:lvl w:ilvl="1" w:tplc="04090019">
+      <w:start w:val="1"/>
+      <w:numFmt w:val="lowerLetter"/>
+      <w:lvlText w:val="%2."/>
+      <w:lvlJc w:val="left"/>
+      <w:pPr>
+        <w:ind w:left="1440" w:hanging="360"/>
+      </w:pPr>
+    </w:lvl>
+    <w:lvl w:ilvl="2" w:tplc="0409001B">
+      <w:start w:val="1"/>
+      <w:numFmt w:val="lowerRoman"/>
+      <w:lvlText w:val="%3."/>
+      <w:lvlJc w:val="right"/>
+      <w:pPr>
+        <w:ind w:left="2160" w:hanging="180"/>
+      </w:pPr>
+    </w:lvl>
+    <w:lvl w:ilvl="3" w:tplc="0409000F" w:tentative="1">
+      <w:start w:val="1"/>
+      <w:numFmt w:val="decimal"/>
+      <w:lvlText w:val="%4."/>
+      <w:lvlJc w:val="left"/>
+      <w:pPr>
+        <w:ind w:left="2880" w:hanging="360"/>
+      </w:pPr>
+    </w:lvl>
+    <w:lvl w:ilvl="4" w:tplc="04090019" w:tentative="1">
+      <w:start w:val="1"/>
+      <w:numFmt w:val="lowerLetter"/>
+      <w:lvlText w:val="%5."/>
+      <w:lvlJc w:val="left"/>
+      <w:pPr>
+        <w:ind w:left="3600" w:hanging="360"/>
+      </w:pPr>
+    </w:lvl>
+    <w:lvl w:ilvl="5" w:tplc="0409001B" w:tentative="1">
+      <w:start w:val="1"/>
+      <w:numFmt w:val="lowerRoman"/>
+      <w:lvlText w:val="%6."/>
+      <w:lvlJc w:val="right"/>
+      <w:pPr>
+        <w:ind w:left="4320" w:hanging="180"/>
+      </w:pPr>
+    </w:lvl>
+    <w:lvl w:ilvl="6" w:tplc="0409000F" w:tentative="1">
+      <w:start w:val="1"/>
+      <w:numFmt w:val="decimal"/>
+      <w:lvlText w:val="%7."/>
+      <w:lvlJc w:val="left"/>
+      <w:pPr>
+        <w:ind w:left="5040" w:hanging="360"/>
+      </w:pPr>
+    </w:lvl>
+    <w:lvl w:ilvl="7" w:tplc="04090019" w:tentative="1">
+      <w:start w:val="1"/>
+      <w:numFmt w:val="lowerLetter"/>
+      <w:lvlText w:val="%8."/>
+      <w:lvlJc w:val="left"/>
+      <w:pPr>
+        <w:ind w:left="5760" w:hanging="360"/>
+      </w:pPr>
+    </w:lvl>
+    <w:lvl w:ilvl="8" w:tplc="0409001B" w:tentative="1">
+      <w:start w:val="1"/>
+      <w:numFmt w:val="lowerRoman"/>
+      <w:lvlText w:val="%9."/>
+      <w:lvlJc w:val="right"/>
+      <w:pPr>
+        <w:ind w:left="6480" w:hanging="180"/>
+      </w:pPr>
+    </w:lvl>
+  </w:abstractNum>
+  <w:abstractNum w:abstractNumId="1">
     <w:nsid w:val="2C17356D"/>
     <w:multiLevelType w:val="hybridMultilevel"/>
     <w:tmpl w:val="5DC021BE"/>
@@ -323,7 +1259,102 @@
       </w:pPr>
     </w:lvl>
   </w:abstractNum>
+  <w:abstractNum w:abstractNumId="2">
+    <w:nsid w:val="3D59397F"/>
+    <w:multiLevelType w:val="hybridMultilevel"/>
+    <w:tmpl w:val="5DC021BE"/>
+    <w:lvl w:ilvl="0" w:tplc="04090011">
+      <w:start w:val="1"/>
+      <w:numFmt w:val="decimal"/>
+      <w:lvlText w:val="%1)"/>
+      <w:lvlJc w:val="left"/>
+      <w:pPr>
+        <w:ind w:left="720" w:hanging="360"/>
+      </w:pPr>
+      <w:rPr>
+        <w:rFonts w:hint="default"/>
+      </w:rPr>
+    </w:lvl>
+    <w:lvl w:ilvl="1" w:tplc="04090019">
+      <w:start w:val="1"/>
+      <w:numFmt w:val="lowerLetter"/>
+      <w:lvlText w:val="%2."/>
+      <w:lvlJc w:val="left"/>
+      <w:pPr>
+        <w:ind w:left="1440" w:hanging="360"/>
+      </w:pPr>
+    </w:lvl>
+    <w:lvl w:ilvl="2" w:tplc="0409001B">
+      <w:start w:val="1"/>
+      <w:numFmt w:val="lowerRoman"/>
+      <w:lvlText w:val="%3."/>
+      <w:lvlJc w:val="right"/>
+      <w:pPr>
+        <w:ind w:left="2160" w:hanging="180"/>
+      </w:pPr>
+    </w:lvl>
+    <w:lvl w:ilvl="3" w:tplc="0409000F" w:tentative="1">
+      <w:start w:val="1"/>
+      <w:numFmt w:val="decimal"/>
+      <w:lvlText w:val="%4."/>
+      <w:lvlJc w:val="left"/>
+      <w:pPr>
+        <w:ind w:left="2880" w:hanging="360"/>
+      </w:pPr>
+    </w:lvl>
+    <w:lvl w:ilvl="4" w:tplc="04090019" w:tentative="1">
+      <w:start w:val="1"/>
+      <w:numFmt w:val="lowerLetter"/>
+      <w:lvlText w:val="%5."/>
+      <w:lvlJc w:val="left"/>
+      <w:pPr>
+        <w:ind w:left="3600" w:hanging="360"/>
+      </w:pPr>
+    </w:lvl>
+    <w:lvl w:ilvl="5" w:tplc="0409001B" w:tentative="1">
+      <w:start w:val="1"/>
+      <w:numFmt w:val="lowerRoman"/>
+      <w:lvlText w:val="%6."/>
+      <w:lvlJc w:val="right"/>
+      <w:pPr>
+        <w:ind w:left="4320" w:hanging="180"/>
+      </w:pPr>
+    </w:lvl>
+    <w:lvl w:ilvl="6" w:tplc="0409000F" w:tentative="1">
+      <w:start w:val="1"/>
+      <w:numFmt w:val="decimal"/>
+      <w:lvlText w:val="%7."/>
+      <w:lvlJc w:val="left"/>
+      <w:pPr>
+        <w:ind w:left="5040" w:hanging="360"/>
+      </w:pPr>
+    </w:lvl>
+    <w:lvl w:ilvl="7" w:tplc="04090019" w:tentative="1">
+      <w:start w:val="1"/>
+      <w:numFmt w:val="lowerLetter"/>
+      <w:lvlText w:val="%8."/>
+      <w:lvlJc w:val="left"/>
+      <w:pPr>
+        <w:ind w:left="5760" w:hanging="360"/>
+      </w:pPr>
+    </w:lvl>
+    <w:lvl w:ilvl="8" w:tplc="0409001B" w:tentative="1">
+      <w:start w:val="1"/>
+      <w:numFmt w:val="lowerRoman"/>
+      <w:lvlText w:val="%9."/>
+      <w:lvlJc w:val="right"/>
+      <w:pPr>
+        <w:ind w:left="6480" w:hanging="180"/>
+      </w:pPr>
+    </w:lvl>
+  </w:abstractNum>
   <w:num w:numId="1">
+    <w:abstractNumId w:val="1"/>
+  </w:num>
+  <w:num w:numId="2">
+    <w:abstractNumId w:val="2"/>
+  </w:num>
+  <w:num w:numId="3">
     <w:abstractNumId w:val="0"/>
   </w:num>
 </w:numbering>

</xml_diff>